<commit_message>
documentos en carpeta docs, casi terminados
</commit_message>
<xml_diff>
--- a/docs/Requerimientos Funcionales Proyecto 2.docx
+++ b/docs/Requerimientos Funcionales Proyecto 2.docx
@@ -292,6 +292,15 @@
                 <w:szCs w:val="24"/>
               </w:rPr>
             </w:pPr>
+            <w:r>
+              <w:rPr>
+                <w:rFonts w:ascii="Times New Roman" w:hAnsi="Times New Roman" w:cs="Times New Roman"/>
+                <w:bCs/>
+                <w:sz w:val="24"/>
+                <w:szCs w:val="24"/>
+              </w:rPr>
+              <w:t>O(N)</w:t>
+            </w:r>
           </w:p>
         </w:tc>
       </w:tr>
@@ -623,6 +632,15 @@
                 <w:szCs w:val="24"/>
               </w:rPr>
             </w:pPr>
+            <w:r>
+              <w:rPr>
+                <w:rFonts w:ascii="Times New Roman" w:hAnsi="Times New Roman" w:cs="Times New Roman"/>
+                <w:bCs/>
+                <w:sz w:val="24"/>
+                <w:szCs w:val="24"/>
+              </w:rPr>
+              <w:t>O(N)</w:t>
+            </w:r>
           </w:p>
         </w:tc>
       </w:tr>
@@ -937,6 +955,15 @@
                 <w:szCs w:val="24"/>
               </w:rPr>
             </w:pPr>
+            <w:r>
+              <w:rPr>
+                <w:rFonts w:ascii="Times New Roman" w:hAnsi="Times New Roman" w:cs="Times New Roman"/>
+                <w:bCs/>
+                <w:sz w:val="24"/>
+                <w:szCs w:val="24"/>
+              </w:rPr>
+              <w:t>O(N)</w:t>
+            </w:r>
           </w:p>
         </w:tc>
       </w:tr>
@@ -1535,6 +1562,339 @@
                 <w:szCs w:val="24"/>
               </w:rPr>
             </w:pPr>
+            <w:r>
+              <w:rPr>
+                <w:rFonts w:ascii="Times New Roman" w:hAnsi="Times New Roman" w:cs="Times New Roman"/>
+                <w:bCs/>
+                <w:sz w:val="24"/>
+                <w:szCs w:val="24"/>
+              </w:rPr>
+              <w:t>O(N)</w:t>
+            </w:r>
+          </w:p>
+        </w:tc>
+      </w:tr>
+    </w:tbl>
+    <w:p>
+      <w:pPr>
+        <w:spacing w:line="276" w:lineRule="auto"/>
+        <w:rPr>
+          <w:rFonts w:ascii="Times New Roman" w:hAnsi="Times New Roman" w:cs="Times New Roman"/>
+          <w:b/>
+          <w:sz w:val="24"/>
+          <w:szCs w:val="24"/>
+        </w:rPr>
+      </w:pPr>
+    </w:p>
+    <w:tbl>
+      <w:tblPr>
+        <w:tblStyle w:val="Tablaconcuadrcula"/>
+        <w:tblW w:w="0" w:type="auto"/>
+        <w:tblLook w:val="04A0" w:firstRow="1" w:lastRow="0" w:firstColumn="1" w:lastColumn="0" w:noHBand="0" w:noVBand="1"/>
+      </w:tblPr>
+      <w:tblGrid>
+        <w:gridCol w:w="4414"/>
+        <w:gridCol w:w="4414"/>
+      </w:tblGrid>
+      <w:tr>
+        <w:tc>
+          <w:tcPr>
+            <w:tcW w:w="4414" w:type="dxa"/>
+          </w:tcPr>
+          <w:p>
+            <w:pPr>
+              <w:spacing w:line="276" w:lineRule="auto"/>
+              <w:rPr>
+                <w:rFonts w:ascii="Times New Roman" w:hAnsi="Times New Roman" w:cs="Times New Roman"/>
+                <w:b/>
+                <w:sz w:val="24"/>
+                <w:szCs w:val="24"/>
+              </w:rPr>
+            </w:pPr>
+            <w:r>
+              <w:rPr>
+                <w:rFonts w:ascii="Times New Roman" w:hAnsi="Times New Roman" w:cs="Times New Roman"/>
+                <w:b/>
+                <w:sz w:val="24"/>
+                <w:szCs w:val="24"/>
+              </w:rPr>
+              <w:t>Nombre</w:t>
+            </w:r>
+          </w:p>
+        </w:tc>
+        <w:tc>
+          <w:tcPr>
+            <w:tcW w:w="4414" w:type="dxa"/>
+          </w:tcPr>
+          <w:p>
+            <w:pPr>
+              <w:spacing w:line="276" w:lineRule="auto"/>
+              <w:rPr>
+                <w:rFonts w:ascii="Times New Roman" w:hAnsi="Times New Roman" w:cs="Times New Roman"/>
+                <w:sz w:val="24"/>
+                <w:szCs w:val="24"/>
+              </w:rPr>
+            </w:pPr>
+            <w:r>
+              <w:rPr>
+                <w:rFonts w:ascii="Times New Roman" w:hAnsi="Times New Roman" w:cs="Times New Roman"/>
+                <w:sz w:val="24"/>
+                <w:szCs w:val="24"/>
+              </w:rPr>
+              <w:t xml:space="preserve">R6 - </w:t>
+            </w:r>
+            <w:r>
+              <w:rPr>
+                <w:rFonts w:ascii="Times New Roman" w:hAnsi="Times New Roman" w:cs="Times New Roman"/>
+                <w:sz w:val="24"/>
+                <w:szCs w:val="24"/>
+              </w:rPr>
+              <w:t>Tiempos de espera que tienen una desviación estándar en un rango dado y son del primer trimestre del 2018</w:t>
+            </w:r>
+          </w:p>
+        </w:tc>
+      </w:tr>
+      <w:tr>
+        <w:tc>
+          <w:tcPr>
+            <w:tcW w:w="4414" w:type="dxa"/>
+          </w:tcPr>
+          <w:p>
+            <w:pPr>
+              <w:spacing w:line="276" w:lineRule="auto"/>
+              <w:rPr>
+                <w:rFonts w:ascii="Times New Roman" w:hAnsi="Times New Roman" w:cs="Times New Roman"/>
+                <w:b/>
+                <w:sz w:val="24"/>
+                <w:szCs w:val="24"/>
+              </w:rPr>
+            </w:pPr>
+            <w:r>
+              <w:rPr>
+                <w:rFonts w:ascii="Times New Roman" w:hAnsi="Times New Roman" w:cs="Times New Roman"/>
+                <w:b/>
+                <w:sz w:val="24"/>
+                <w:szCs w:val="24"/>
+              </w:rPr>
+              <w:t>Resumen</w:t>
+            </w:r>
+          </w:p>
+        </w:tc>
+        <w:tc>
+          <w:tcPr>
+            <w:tcW w:w="4414" w:type="dxa"/>
+          </w:tcPr>
+          <w:p>
+            <w:pPr>
+              <w:spacing w:line="276" w:lineRule="auto"/>
+              <w:rPr>
+                <w:rFonts w:ascii="Times New Roman" w:hAnsi="Times New Roman" w:cs="Times New Roman"/>
+                <w:sz w:val="24"/>
+                <w:szCs w:val="24"/>
+              </w:rPr>
+            </w:pPr>
+            <w:r>
+              <w:rPr>
+                <w:rFonts w:ascii="Times New Roman" w:hAnsi="Times New Roman" w:cs="Times New Roman"/>
+                <w:sz w:val="24"/>
+                <w:szCs w:val="24"/>
+              </w:rPr>
+              <w:t>Buscar los tiempos de espera que tienen una desviación estándar en un rango dado y que son del primer trimestre del 2018.</w:t>
+            </w:r>
+          </w:p>
+        </w:tc>
+      </w:tr>
+      <w:tr>
+        <w:tc>
+          <w:tcPr>
+            <w:tcW w:w="8828" w:type="dxa"/>
+            <w:gridSpan w:val="2"/>
+          </w:tcPr>
+          <w:p>
+            <w:pPr>
+              <w:spacing w:line="276" w:lineRule="auto"/>
+              <w:rPr>
+                <w:rFonts w:ascii="Times New Roman" w:hAnsi="Times New Roman" w:cs="Times New Roman"/>
+                <w:sz w:val="24"/>
+                <w:szCs w:val="24"/>
+              </w:rPr>
+            </w:pPr>
+            <w:r>
+              <w:rPr>
+                <w:rFonts w:ascii="Times New Roman" w:hAnsi="Times New Roman" w:cs="Times New Roman"/>
+                <w:b/>
+                <w:sz w:val="24"/>
+                <w:szCs w:val="24"/>
+              </w:rPr>
+              <w:lastRenderedPageBreak/>
+              <w:t>Entradas</w:t>
+            </w:r>
+          </w:p>
+        </w:tc>
+      </w:tr>
+      <w:tr>
+        <w:tc>
+          <w:tcPr>
+            <w:tcW w:w="8828" w:type="dxa"/>
+            <w:gridSpan w:val="2"/>
+          </w:tcPr>
+          <w:p>
+            <w:pPr>
+              <w:spacing w:line="276" w:lineRule="auto"/>
+              <w:rPr>
+                <w:rFonts w:ascii="Times New Roman" w:hAnsi="Times New Roman" w:cs="Times New Roman"/>
+                <w:bCs/>
+                <w:sz w:val="24"/>
+                <w:szCs w:val="24"/>
+              </w:rPr>
+            </w:pPr>
+            <w:r>
+              <w:rPr>
+                <w:rFonts w:ascii="Times New Roman" w:hAnsi="Times New Roman" w:cs="Times New Roman"/>
+                <w:bCs/>
+                <w:sz w:val="24"/>
+                <w:szCs w:val="24"/>
+              </w:rPr>
+              <w:t xml:space="preserve">Rango de desviaciones estándares [límite_bajo, límite_alto]  </w:t>
+            </w:r>
+          </w:p>
+        </w:tc>
+      </w:tr>
+      <w:tr>
+        <w:tc>
+          <w:tcPr>
+            <w:tcW w:w="8828" w:type="dxa"/>
+            <w:gridSpan w:val="2"/>
+          </w:tcPr>
+          <w:p>
+            <w:pPr>
+              <w:spacing w:line="276" w:lineRule="auto"/>
+              <w:rPr>
+                <w:rFonts w:ascii="Times New Roman" w:hAnsi="Times New Roman" w:cs="Times New Roman"/>
+                <w:bCs/>
+                <w:sz w:val="24"/>
+                <w:szCs w:val="24"/>
+              </w:rPr>
+            </w:pPr>
+            <w:r>
+              <w:rPr>
+                <w:rFonts w:ascii="Times New Roman" w:hAnsi="Times New Roman" w:cs="Times New Roman"/>
+                <w:bCs/>
+                <w:sz w:val="24"/>
+                <w:szCs w:val="24"/>
+              </w:rPr>
+              <w:t>N</w:t>
+            </w:r>
+          </w:p>
+        </w:tc>
+      </w:tr>
+      <w:tr>
+        <w:tc>
+          <w:tcPr>
+            <w:tcW w:w="8828" w:type="dxa"/>
+            <w:gridSpan w:val="2"/>
+          </w:tcPr>
+          <w:p>
+            <w:pPr>
+              <w:spacing w:line="276" w:lineRule="auto"/>
+              <w:rPr>
+                <w:rFonts w:ascii="Times New Roman" w:hAnsi="Times New Roman" w:cs="Times New Roman"/>
+                <w:sz w:val="24"/>
+                <w:szCs w:val="24"/>
+              </w:rPr>
+            </w:pPr>
+            <w:r>
+              <w:rPr>
+                <w:rFonts w:ascii="Times New Roman" w:hAnsi="Times New Roman" w:cs="Times New Roman"/>
+                <w:b/>
+                <w:sz w:val="24"/>
+                <w:szCs w:val="24"/>
+              </w:rPr>
+              <w:t>Resultados</w:t>
+            </w:r>
+          </w:p>
+        </w:tc>
+      </w:tr>
+      <w:tr>
+        <w:tc>
+          <w:tcPr>
+            <w:tcW w:w="8828" w:type="dxa"/>
+            <w:gridSpan w:val="2"/>
+          </w:tcPr>
+          <w:p>
+            <w:pPr>
+              <w:spacing w:line="276" w:lineRule="auto"/>
+              <w:rPr>
+                <w:rFonts w:ascii="Times New Roman" w:hAnsi="Times New Roman" w:cs="Times New Roman"/>
+                <w:bCs/>
+                <w:sz w:val="24"/>
+                <w:szCs w:val="24"/>
+              </w:rPr>
+            </w:pPr>
+            <w:r>
+              <w:rPr>
+                <w:rFonts w:ascii="Times New Roman" w:hAnsi="Times New Roman" w:cs="Times New Roman"/>
+                <w:bCs/>
+                <w:sz w:val="24"/>
+                <w:szCs w:val="24"/>
+              </w:rPr>
+              <w:t xml:space="preserve">Se muestran los N viajes cuya desviación estándar mensual este en ese rango, ordenados por zona de origen y zona destino. De cada viaje se debe mostrar la zona de origen, zona de destino, mes y la desviación estándar del viaje. </w:t>
+            </w:r>
+          </w:p>
+        </w:tc>
+      </w:tr>
+      <w:tr>
+        <w:tc>
+          <w:tcPr>
+            <w:tcW w:w="8828" w:type="dxa"/>
+            <w:gridSpan w:val="2"/>
+          </w:tcPr>
+          <w:p>
+            <w:pPr>
+              <w:spacing w:line="276" w:lineRule="auto"/>
+              <w:rPr>
+                <w:rFonts w:ascii="Times New Roman" w:hAnsi="Times New Roman" w:cs="Times New Roman"/>
+                <w:sz w:val="24"/>
+                <w:szCs w:val="24"/>
+              </w:rPr>
+            </w:pPr>
+            <w:r>
+              <w:rPr>
+                <w:rFonts w:ascii="Times New Roman" w:hAnsi="Times New Roman" w:cs="Times New Roman"/>
+                <w:b/>
+                <w:sz w:val="24"/>
+                <w:szCs w:val="24"/>
+              </w:rPr>
+              <w:t>Complejidad horaria</w:t>
+            </w:r>
+          </w:p>
+        </w:tc>
+      </w:tr>
+      <w:tr>
+        <w:tc>
+          <w:tcPr>
+            <w:tcW w:w="8828" w:type="dxa"/>
+            <w:gridSpan w:val="2"/>
+          </w:tcPr>
+          <w:p>
+            <w:pPr>
+              <w:spacing w:line="276" w:lineRule="auto"/>
+              <w:rPr>
+                <w:rFonts w:ascii="Times New Roman" w:hAnsi="Times New Roman" w:cs="Times New Roman"/>
+                <w:bCs/>
+                <w:sz w:val="24"/>
+                <w:szCs w:val="24"/>
+              </w:rPr>
+            </w:pPr>
+            <w:r>
+              <w:rPr>
+                <w:rFonts w:ascii="Times New Roman" w:hAnsi="Times New Roman" w:cs="Times New Roman"/>
+                <w:bCs/>
+                <w:sz w:val="24"/>
+                <w:szCs w:val="24"/>
+              </w:rPr>
+              <w:t>O(N)</w:t>
+            </w:r>
           </w:p>
         </w:tc>
       </w:tr>
@@ -1604,15 +1964,15 @@
                 <w:sz w:val="24"/>
                 <w:szCs w:val="24"/>
               </w:rPr>
-              <w:t xml:space="preserve">R6 - </w:t>
-            </w:r>
-            <w:r>
-              <w:rPr>
-                <w:rFonts w:ascii="Times New Roman" w:hAnsi="Times New Roman" w:cs="Times New Roman"/>
-                <w:sz w:val="24"/>
-                <w:szCs w:val="24"/>
-              </w:rPr>
-              <w:t>Tiempos de esperar que tienen una desviación estándar en un rango dado y son del primer trimestre del 2018</w:t>
+              <w:t xml:space="preserve">R7 - </w:t>
+            </w:r>
+            <w:r>
+              <w:rPr>
+                <w:rFonts w:ascii="Times New Roman" w:hAnsi="Times New Roman" w:cs="Times New Roman"/>
+                <w:sz w:val="24"/>
+                <w:szCs w:val="24"/>
+              </w:rPr>
+              <w:t>Tiempos de viaje promedio que salen de una zona dada y a una hora dada</w:t>
             </w:r>
           </w:p>
         </w:tc>
@@ -1662,34 +2022,33 @@
                 <w:sz w:val="24"/>
                 <w:szCs w:val="24"/>
               </w:rPr>
-              <w:t>Buscar los tiempos de espera que tienen una desviación estándar en un rango dado y que son del primer trimestre del 2018.</w:t>
-            </w:r>
-          </w:p>
-        </w:tc>
-      </w:tr>
-      <w:tr>
-        <w:tc>
-          <w:tcPr>
-            <w:tcW w:w="8828" w:type="dxa"/>
-            <w:gridSpan w:val="2"/>
-          </w:tcPr>
-          <w:p>
-            <w:pPr>
-              <w:spacing w:line="276" w:lineRule="auto"/>
-              <w:rPr>
-                <w:rFonts w:ascii="Times New Roman" w:hAnsi="Times New Roman" w:cs="Times New Roman"/>
-                <w:sz w:val="24"/>
-                <w:szCs w:val="24"/>
-              </w:rPr>
-            </w:pPr>
-            <w:r>
-              <w:rPr>
-                <w:rFonts w:ascii="Times New Roman" w:hAnsi="Times New Roman" w:cs="Times New Roman"/>
-                <w:b/>
-                <w:sz w:val="24"/>
-                <w:szCs w:val="24"/>
-              </w:rPr>
-              <w:lastRenderedPageBreak/>
+              <w:t>Retornar todos los tiempos de viaje promedio que salen de una zona dada y a una hora dada.</w:t>
+            </w:r>
+          </w:p>
+        </w:tc>
+      </w:tr>
+      <w:tr>
+        <w:tc>
+          <w:tcPr>
+            <w:tcW w:w="8828" w:type="dxa"/>
+            <w:gridSpan w:val="2"/>
+          </w:tcPr>
+          <w:p>
+            <w:pPr>
+              <w:spacing w:line="276" w:lineRule="auto"/>
+              <w:rPr>
+                <w:rFonts w:ascii="Times New Roman" w:hAnsi="Times New Roman" w:cs="Times New Roman"/>
+                <w:sz w:val="24"/>
+                <w:szCs w:val="24"/>
+              </w:rPr>
+            </w:pPr>
+            <w:r>
+              <w:rPr>
+                <w:rFonts w:ascii="Times New Roman" w:hAnsi="Times New Roman" w:cs="Times New Roman"/>
+                <w:b/>
+                <w:sz w:val="24"/>
+                <w:szCs w:val="24"/>
+              </w:rPr>
               <w:t>Entradas</w:t>
             </w:r>
           </w:p>
@@ -1718,35 +2077,35 @@
                 <w:sz w:val="24"/>
                 <w:szCs w:val="24"/>
               </w:rPr>
-              <w:t xml:space="preserve">Rango de desviaciones estándares [límite_bajo, límite_alto]  </w:t>
-            </w:r>
-          </w:p>
-        </w:tc>
-      </w:tr>
-      <w:tr>
-        <w:tc>
-          <w:tcPr>
-            <w:tcW w:w="8828" w:type="dxa"/>
-            <w:gridSpan w:val="2"/>
-          </w:tcPr>
-          <w:p>
-            <w:pPr>
-              <w:spacing w:line="276" w:lineRule="auto"/>
-              <w:rPr>
-                <w:rFonts w:ascii="Times New Roman" w:hAnsi="Times New Roman" w:cs="Times New Roman"/>
-                <w:bCs/>
-                <w:sz w:val="24"/>
-                <w:szCs w:val="24"/>
-              </w:rPr>
-            </w:pPr>
-            <w:r>
-              <w:rPr>
-                <w:rFonts w:ascii="Times New Roman" w:hAnsi="Times New Roman" w:cs="Times New Roman"/>
-                <w:bCs/>
-                <w:sz w:val="24"/>
-                <w:szCs w:val="24"/>
-              </w:rPr>
-              <w:t>N</w:t>
+              <w:t>ID zona de salida</w:t>
+            </w:r>
+          </w:p>
+        </w:tc>
+      </w:tr>
+      <w:tr>
+        <w:tc>
+          <w:tcPr>
+            <w:tcW w:w="8828" w:type="dxa"/>
+            <w:gridSpan w:val="2"/>
+          </w:tcPr>
+          <w:p>
+            <w:pPr>
+              <w:spacing w:line="276" w:lineRule="auto"/>
+              <w:rPr>
+                <w:rFonts w:ascii="Times New Roman" w:hAnsi="Times New Roman" w:cs="Times New Roman"/>
+                <w:bCs/>
+                <w:sz w:val="24"/>
+                <w:szCs w:val="24"/>
+              </w:rPr>
+            </w:pPr>
+            <w:r>
+              <w:rPr>
+                <w:rFonts w:ascii="Times New Roman" w:hAnsi="Times New Roman" w:cs="Times New Roman"/>
+                <w:bCs/>
+                <w:sz w:val="24"/>
+                <w:szCs w:val="24"/>
+              </w:rPr>
+              <w:t>Hora</w:t>
             </w:r>
           </w:p>
         </w:tc>
@@ -1801,7 +2160,7 @@
                 <w:sz w:val="24"/>
                 <w:szCs w:val="24"/>
               </w:rPr>
-              <w:t xml:space="preserve">Se muestran los N viajes cuya desviación estándar mensual este en ese rango, ordenados por zona de origen y zona destino. De cada viaje se debe mostrar la zona de origen, zona de destino, mes y la desviación estándar del viaje. </w:t>
+              <w:t>Se muestran los viajes que cumplen con esas características. De cada viaje se muestra la zona de origen, zona de destino, hora y tiempo promedio.</w:t>
             </w:r>
           </w:p>
         </w:tc>
@@ -1849,6 +2208,338 @@
                 <w:szCs w:val="24"/>
               </w:rPr>
             </w:pPr>
+            <w:r>
+              <w:rPr>
+                <w:rFonts w:ascii="Times New Roman" w:hAnsi="Times New Roman" w:cs="Times New Roman"/>
+                <w:bCs/>
+                <w:sz w:val="24"/>
+                <w:szCs w:val="24"/>
+              </w:rPr>
+              <w:t>O(N)</w:t>
+            </w:r>
+          </w:p>
+        </w:tc>
+      </w:tr>
+    </w:tbl>
+    <w:p>
+      <w:pPr>
+        <w:spacing w:line="276" w:lineRule="auto"/>
+        <w:rPr>
+          <w:rFonts w:ascii="Times New Roman" w:hAnsi="Times New Roman" w:cs="Times New Roman"/>
+          <w:b/>
+          <w:sz w:val="24"/>
+          <w:szCs w:val="24"/>
+        </w:rPr>
+      </w:pPr>
+    </w:p>
+    <w:tbl>
+      <w:tblPr>
+        <w:tblStyle w:val="Tablaconcuadrcula"/>
+        <w:tblW w:w="0" w:type="auto"/>
+        <w:tblLook w:val="04A0" w:firstRow="1" w:lastRow="0" w:firstColumn="1" w:lastColumn="0" w:noHBand="0" w:noVBand="1"/>
+      </w:tblPr>
+      <w:tblGrid>
+        <w:gridCol w:w="4414"/>
+        <w:gridCol w:w="4414"/>
+      </w:tblGrid>
+      <w:tr>
+        <w:tc>
+          <w:tcPr>
+            <w:tcW w:w="4414" w:type="dxa"/>
+          </w:tcPr>
+          <w:p>
+            <w:pPr>
+              <w:spacing w:line="276" w:lineRule="auto"/>
+              <w:rPr>
+                <w:rFonts w:ascii="Times New Roman" w:hAnsi="Times New Roman" w:cs="Times New Roman"/>
+                <w:b/>
+                <w:sz w:val="24"/>
+                <w:szCs w:val="24"/>
+              </w:rPr>
+            </w:pPr>
+            <w:r>
+              <w:rPr>
+                <w:rFonts w:ascii="Times New Roman" w:hAnsi="Times New Roman" w:cs="Times New Roman"/>
+                <w:b/>
+                <w:sz w:val="24"/>
+                <w:szCs w:val="24"/>
+              </w:rPr>
+              <w:t>Nombre</w:t>
+            </w:r>
+          </w:p>
+        </w:tc>
+        <w:tc>
+          <w:tcPr>
+            <w:tcW w:w="4414" w:type="dxa"/>
+          </w:tcPr>
+          <w:p>
+            <w:pPr>
+              <w:spacing w:line="276" w:lineRule="auto"/>
+              <w:rPr>
+                <w:rFonts w:ascii="Times New Roman" w:hAnsi="Times New Roman" w:cs="Times New Roman"/>
+                <w:sz w:val="24"/>
+                <w:szCs w:val="24"/>
+              </w:rPr>
+            </w:pPr>
+            <w:r>
+              <w:rPr>
+                <w:rFonts w:ascii="Times New Roman" w:hAnsi="Times New Roman" w:cs="Times New Roman"/>
+                <w:sz w:val="24"/>
+                <w:szCs w:val="24"/>
+              </w:rPr>
+              <w:t xml:space="preserve">R8 - </w:t>
+            </w:r>
+            <w:r>
+              <w:rPr>
+                <w:rFonts w:ascii="Times New Roman" w:hAnsi="Times New Roman" w:cs="Times New Roman"/>
+                <w:sz w:val="24"/>
+                <w:szCs w:val="24"/>
+              </w:rPr>
+              <w:t xml:space="preserve">Tiempos de viaje que llegan de una zona dada y en un rango de horas </w:t>
+            </w:r>
+          </w:p>
+        </w:tc>
+      </w:tr>
+      <w:tr>
+        <w:tc>
+          <w:tcPr>
+            <w:tcW w:w="4414" w:type="dxa"/>
+          </w:tcPr>
+          <w:p>
+            <w:pPr>
+              <w:spacing w:line="276" w:lineRule="auto"/>
+              <w:rPr>
+                <w:rFonts w:ascii="Times New Roman" w:hAnsi="Times New Roman" w:cs="Times New Roman"/>
+                <w:b/>
+                <w:sz w:val="24"/>
+                <w:szCs w:val="24"/>
+              </w:rPr>
+            </w:pPr>
+            <w:r>
+              <w:rPr>
+                <w:rFonts w:ascii="Times New Roman" w:hAnsi="Times New Roman" w:cs="Times New Roman"/>
+                <w:b/>
+                <w:sz w:val="24"/>
+                <w:szCs w:val="24"/>
+              </w:rPr>
+              <w:t>Resumen</w:t>
+            </w:r>
+          </w:p>
+        </w:tc>
+        <w:tc>
+          <w:tcPr>
+            <w:tcW w:w="4414" w:type="dxa"/>
+          </w:tcPr>
+          <w:p>
+            <w:pPr>
+              <w:spacing w:line="276" w:lineRule="auto"/>
+              <w:rPr>
+                <w:rFonts w:ascii="Times New Roman" w:hAnsi="Times New Roman" w:cs="Times New Roman"/>
+                <w:sz w:val="24"/>
+                <w:szCs w:val="24"/>
+              </w:rPr>
+            </w:pPr>
+            <w:r>
+              <w:rPr>
+                <w:rFonts w:ascii="Times New Roman" w:hAnsi="Times New Roman" w:cs="Times New Roman"/>
+                <w:sz w:val="24"/>
+                <w:szCs w:val="24"/>
+              </w:rPr>
+              <w:t>Retornar todos los tiempos de viaje que llegan de una zon dada y en un rango de horas.</w:t>
+            </w:r>
+          </w:p>
+        </w:tc>
+      </w:tr>
+      <w:tr>
+        <w:tc>
+          <w:tcPr>
+            <w:tcW w:w="8828" w:type="dxa"/>
+            <w:gridSpan w:val="2"/>
+          </w:tcPr>
+          <w:p>
+            <w:pPr>
+              <w:spacing w:line="276" w:lineRule="auto"/>
+              <w:rPr>
+                <w:rFonts w:ascii="Times New Roman" w:hAnsi="Times New Roman" w:cs="Times New Roman"/>
+                <w:sz w:val="24"/>
+                <w:szCs w:val="24"/>
+              </w:rPr>
+            </w:pPr>
+            <w:r>
+              <w:rPr>
+                <w:rFonts w:ascii="Times New Roman" w:hAnsi="Times New Roman" w:cs="Times New Roman"/>
+                <w:b/>
+                <w:sz w:val="24"/>
+                <w:szCs w:val="24"/>
+              </w:rPr>
+              <w:t>Entradas</w:t>
+            </w:r>
+          </w:p>
+        </w:tc>
+      </w:tr>
+      <w:tr>
+        <w:tc>
+          <w:tcPr>
+            <w:tcW w:w="8828" w:type="dxa"/>
+            <w:gridSpan w:val="2"/>
+          </w:tcPr>
+          <w:p>
+            <w:pPr>
+              <w:spacing w:line="276" w:lineRule="auto"/>
+              <w:rPr>
+                <w:rFonts w:ascii="Times New Roman" w:hAnsi="Times New Roman" w:cs="Times New Roman"/>
+                <w:bCs/>
+                <w:sz w:val="24"/>
+                <w:szCs w:val="24"/>
+              </w:rPr>
+            </w:pPr>
+            <w:r>
+              <w:rPr>
+                <w:rFonts w:ascii="Times New Roman" w:hAnsi="Times New Roman" w:cs="Times New Roman"/>
+                <w:bCs/>
+                <w:sz w:val="24"/>
+                <w:szCs w:val="24"/>
+              </w:rPr>
+              <w:t>ID zona de llegada</w:t>
+            </w:r>
+          </w:p>
+        </w:tc>
+      </w:tr>
+      <w:tr>
+        <w:tc>
+          <w:tcPr>
+            <w:tcW w:w="8828" w:type="dxa"/>
+            <w:gridSpan w:val="2"/>
+          </w:tcPr>
+          <w:p>
+            <w:pPr>
+              <w:spacing w:line="276" w:lineRule="auto"/>
+              <w:rPr>
+                <w:rFonts w:ascii="Times New Roman" w:hAnsi="Times New Roman" w:cs="Times New Roman"/>
+                <w:bCs/>
+                <w:sz w:val="24"/>
+                <w:szCs w:val="24"/>
+              </w:rPr>
+            </w:pPr>
+            <w:r>
+              <w:rPr>
+                <w:rFonts w:ascii="Times New Roman" w:hAnsi="Times New Roman" w:cs="Times New Roman"/>
+                <w:bCs/>
+                <w:sz w:val="24"/>
+                <w:szCs w:val="24"/>
+              </w:rPr>
+              <w:t>Rango de horas [límite_bajo, límite_alto]</w:t>
+            </w:r>
+          </w:p>
+        </w:tc>
+      </w:tr>
+      <w:tr>
+        <w:tc>
+          <w:tcPr>
+            <w:tcW w:w="8828" w:type="dxa"/>
+            <w:gridSpan w:val="2"/>
+          </w:tcPr>
+          <w:p>
+            <w:pPr>
+              <w:spacing w:line="276" w:lineRule="auto"/>
+              <w:rPr>
+                <w:rFonts w:ascii="Times New Roman" w:hAnsi="Times New Roman" w:cs="Times New Roman"/>
+                <w:sz w:val="24"/>
+                <w:szCs w:val="24"/>
+              </w:rPr>
+            </w:pPr>
+            <w:r>
+              <w:rPr>
+                <w:rFonts w:ascii="Times New Roman" w:hAnsi="Times New Roman" w:cs="Times New Roman"/>
+                <w:b/>
+                <w:sz w:val="24"/>
+                <w:szCs w:val="24"/>
+              </w:rPr>
+              <w:t>Resultados</w:t>
+            </w:r>
+          </w:p>
+        </w:tc>
+      </w:tr>
+      <w:tr>
+        <w:tc>
+          <w:tcPr>
+            <w:tcW w:w="8828" w:type="dxa"/>
+            <w:gridSpan w:val="2"/>
+          </w:tcPr>
+          <w:p>
+            <w:pPr>
+              <w:spacing w:line="276" w:lineRule="auto"/>
+              <w:rPr>
+                <w:rFonts w:ascii="Times New Roman" w:hAnsi="Times New Roman" w:cs="Times New Roman"/>
+                <w:bCs/>
+                <w:sz w:val="24"/>
+                <w:szCs w:val="24"/>
+              </w:rPr>
+            </w:pPr>
+            <w:r>
+              <w:rPr>
+                <w:rFonts w:ascii="Times New Roman" w:hAnsi="Times New Roman" w:cs="Times New Roman"/>
+                <w:bCs/>
+                <w:sz w:val="24"/>
+                <w:szCs w:val="24"/>
+              </w:rPr>
+              <w:t>Se muestran los viajes que cumplen con esos criterios. De cada viaje se muestra la zona de origen, zona de destino, hora y tiempo promedio.</w:t>
+            </w:r>
+          </w:p>
+        </w:tc>
+      </w:tr>
+      <w:tr>
+        <w:tc>
+          <w:tcPr>
+            <w:tcW w:w="8828" w:type="dxa"/>
+            <w:gridSpan w:val="2"/>
+          </w:tcPr>
+          <w:p>
+            <w:pPr>
+              <w:spacing w:line="276" w:lineRule="auto"/>
+              <w:rPr>
+                <w:rFonts w:ascii="Times New Roman" w:hAnsi="Times New Roman" w:cs="Times New Roman"/>
+                <w:sz w:val="24"/>
+                <w:szCs w:val="24"/>
+              </w:rPr>
+            </w:pPr>
+            <w:r>
+              <w:rPr>
+                <w:rFonts w:ascii="Times New Roman" w:hAnsi="Times New Roman" w:cs="Times New Roman"/>
+                <w:b/>
+                <w:sz w:val="24"/>
+                <w:szCs w:val="24"/>
+              </w:rPr>
+              <w:t>Complejidad horaria</w:t>
+            </w:r>
+          </w:p>
+        </w:tc>
+      </w:tr>
+      <w:tr>
+        <w:tc>
+          <w:tcPr>
+            <w:tcW w:w="8828" w:type="dxa"/>
+            <w:gridSpan w:val="2"/>
+          </w:tcPr>
+          <w:p>
+            <w:pPr>
+              <w:spacing w:line="276" w:lineRule="auto"/>
+              <w:rPr>
+                <w:rFonts w:ascii="Times New Roman" w:hAnsi="Times New Roman" w:cs="Times New Roman"/>
+                <w:bCs/>
+                <w:sz w:val="24"/>
+                <w:szCs w:val="24"/>
+              </w:rPr>
+            </w:pPr>
+            <w:r>
+              <w:rPr>
+                <w:rFonts w:ascii="Times New Roman" w:hAnsi="Times New Roman" w:cs="Times New Roman"/>
+                <w:bCs/>
+                <w:sz w:val="24"/>
+                <w:szCs w:val="24"/>
+              </w:rPr>
+              <w:t>O(N)</w:t>
+            </w:r>
           </w:p>
         </w:tc>
       </w:tr>
@@ -1895,6 +2586,7 @@
                 <w:sz w:val="24"/>
                 <w:szCs w:val="24"/>
               </w:rPr>
+              <w:lastRenderedPageBreak/>
               <w:t>Nombre</w:t>
             </w:r>
           </w:p>
@@ -1918,15 +2610,15 @@
                 <w:sz w:val="24"/>
                 <w:szCs w:val="24"/>
               </w:rPr>
-              <w:t xml:space="preserve">R7 - </w:t>
-            </w:r>
-            <w:r>
-              <w:rPr>
-                <w:rFonts w:ascii="Times New Roman" w:hAnsi="Times New Roman" w:cs="Times New Roman"/>
-                <w:sz w:val="24"/>
-                <w:szCs w:val="24"/>
-              </w:rPr>
-              <w:t>Tiempos de viaje promedio que salen de una zona dada y a una hora dada</w:t>
+              <w:t xml:space="preserve">R9 - </w:t>
+            </w:r>
+            <w:r>
+              <w:rPr>
+                <w:rFonts w:ascii="Times New Roman" w:hAnsi="Times New Roman" w:cs="Times New Roman"/>
+                <w:sz w:val="24"/>
+                <w:szCs w:val="24"/>
+              </w:rPr>
+              <w:t xml:space="preserve"> N zonas priorizadas por la mayor cantidad de nodos que definen su frontera</w:t>
             </w:r>
           </w:p>
         </w:tc>
@@ -1976,7 +2668,7 @@
                 <w:sz w:val="24"/>
                 <w:szCs w:val="24"/>
               </w:rPr>
-              <w:t>Retornar todos los tiempos de viaje promedio que salen de una zona dada y a una hora dada.</w:t>
+              <w:t xml:space="preserve">Obtener las N zonas priorizadas por la mayor cantidad de nodos que definen su frontera. </w:t>
             </w:r>
           </w:p>
         </w:tc>
@@ -2031,35 +2723,7 @@
                 <w:sz w:val="24"/>
                 <w:szCs w:val="24"/>
               </w:rPr>
-              <w:t>ID zona de salida</w:t>
-            </w:r>
-          </w:p>
-        </w:tc>
-      </w:tr>
-      <w:tr>
-        <w:tc>
-          <w:tcPr>
-            <w:tcW w:w="8828" w:type="dxa"/>
-            <w:gridSpan w:val="2"/>
-          </w:tcPr>
-          <w:p>
-            <w:pPr>
-              <w:spacing w:line="276" w:lineRule="auto"/>
-              <w:rPr>
-                <w:rFonts w:ascii="Times New Roman" w:hAnsi="Times New Roman" w:cs="Times New Roman"/>
-                <w:bCs/>
-                <w:sz w:val="24"/>
-                <w:szCs w:val="24"/>
-              </w:rPr>
-            </w:pPr>
-            <w:r>
-              <w:rPr>
-                <w:rFonts w:ascii="Times New Roman" w:hAnsi="Times New Roman" w:cs="Times New Roman"/>
-                <w:bCs/>
-                <w:sz w:val="24"/>
-                <w:szCs w:val="24"/>
-              </w:rPr>
-              <w:t>Hora</w:t>
+              <w:t>N</w:t>
             </w:r>
           </w:p>
         </w:tc>
@@ -2114,7 +2778,7 @@
                 <w:sz w:val="24"/>
                 <w:szCs w:val="24"/>
               </w:rPr>
-              <w:t>Se muestran los viajes que cumplen con esas características. De cada viaje se muestra la zona de origen, zona de destino, hora y tiempo promedio.</w:t>
+              <w:t>Se muestran las zonas con su nombre y el número de nodos que definen su frontera.</w:t>
             </w:r>
           </w:p>
         </w:tc>
@@ -2162,6 +2826,8 @@
                 <w:szCs w:val="24"/>
               </w:rPr>
             </w:pPr>
+            <w:bookmarkStart w:id="0" w:name="_GoBack"/>
+            <w:bookmarkEnd w:id="0"/>
           </w:p>
         </w:tc>
       </w:tr>
@@ -2231,609 +2897,8 @@
                 <w:sz w:val="24"/>
                 <w:szCs w:val="24"/>
               </w:rPr>
-              <w:t xml:space="preserve">R8 - </w:t>
-            </w:r>
-            <w:r>
-              <w:rPr>
-                <w:rFonts w:ascii="Times New Roman" w:hAnsi="Times New Roman" w:cs="Times New Roman"/>
-                <w:sz w:val="24"/>
-                <w:szCs w:val="24"/>
-              </w:rPr>
-              <w:t xml:space="preserve">Tiempos de viaje que llegan de una zona dada y en un rango de horas </w:t>
-            </w:r>
-          </w:p>
-        </w:tc>
-      </w:tr>
-      <w:tr>
-        <w:tc>
-          <w:tcPr>
-            <w:tcW w:w="4414" w:type="dxa"/>
-          </w:tcPr>
-          <w:p>
-            <w:pPr>
-              <w:spacing w:line="276" w:lineRule="auto"/>
-              <w:rPr>
-                <w:rFonts w:ascii="Times New Roman" w:hAnsi="Times New Roman" w:cs="Times New Roman"/>
-                <w:b/>
-                <w:sz w:val="24"/>
-                <w:szCs w:val="24"/>
-              </w:rPr>
-            </w:pPr>
-            <w:r>
-              <w:rPr>
-                <w:rFonts w:ascii="Times New Roman" w:hAnsi="Times New Roman" w:cs="Times New Roman"/>
-                <w:b/>
-                <w:sz w:val="24"/>
-                <w:szCs w:val="24"/>
-              </w:rPr>
-              <w:t>Resumen</w:t>
-            </w:r>
-          </w:p>
-        </w:tc>
-        <w:tc>
-          <w:tcPr>
-            <w:tcW w:w="4414" w:type="dxa"/>
-          </w:tcPr>
-          <w:p>
-            <w:pPr>
-              <w:spacing w:line="276" w:lineRule="auto"/>
-              <w:rPr>
-                <w:rFonts w:ascii="Times New Roman" w:hAnsi="Times New Roman" w:cs="Times New Roman"/>
-                <w:sz w:val="24"/>
-                <w:szCs w:val="24"/>
-              </w:rPr>
-            </w:pPr>
-            <w:r>
-              <w:rPr>
-                <w:rFonts w:ascii="Times New Roman" w:hAnsi="Times New Roman" w:cs="Times New Roman"/>
-                <w:sz w:val="24"/>
-                <w:szCs w:val="24"/>
-              </w:rPr>
-              <w:t>Retornar todos los tiempos de viaje que llegan de una zon dada y en un rango de horas.</w:t>
-            </w:r>
-          </w:p>
-        </w:tc>
-      </w:tr>
-      <w:tr>
-        <w:tc>
-          <w:tcPr>
-            <w:tcW w:w="8828" w:type="dxa"/>
-            <w:gridSpan w:val="2"/>
-          </w:tcPr>
-          <w:p>
-            <w:pPr>
-              <w:spacing w:line="276" w:lineRule="auto"/>
-              <w:rPr>
-                <w:rFonts w:ascii="Times New Roman" w:hAnsi="Times New Roman" w:cs="Times New Roman"/>
-                <w:sz w:val="24"/>
-                <w:szCs w:val="24"/>
-              </w:rPr>
-            </w:pPr>
-            <w:r>
-              <w:rPr>
-                <w:rFonts w:ascii="Times New Roman" w:hAnsi="Times New Roman" w:cs="Times New Roman"/>
-                <w:b/>
-                <w:sz w:val="24"/>
-                <w:szCs w:val="24"/>
-              </w:rPr>
-              <w:t>Entradas</w:t>
-            </w:r>
-          </w:p>
-        </w:tc>
-      </w:tr>
-      <w:tr>
-        <w:tc>
-          <w:tcPr>
-            <w:tcW w:w="8828" w:type="dxa"/>
-            <w:gridSpan w:val="2"/>
-          </w:tcPr>
-          <w:p>
-            <w:pPr>
-              <w:spacing w:line="276" w:lineRule="auto"/>
-              <w:rPr>
-                <w:rFonts w:ascii="Times New Roman" w:hAnsi="Times New Roman" w:cs="Times New Roman"/>
-                <w:bCs/>
-                <w:sz w:val="24"/>
-                <w:szCs w:val="24"/>
-              </w:rPr>
-            </w:pPr>
-            <w:r>
-              <w:rPr>
-                <w:rFonts w:ascii="Times New Roman" w:hAnsi="Times New Roman" w:cs="Times New Roman"/>
-                <w:bCs/>
-                <w:sz w:val="24"/>
-                <w:szCs w:val="24"/>
-              </w:rPr>
-              <w:t>ID zona de llegada</w:t>
-            </w:r>
-          </w:p>
-        </w:tc>
-      </w:tr>
-      <w:tr>
-        <w:tc>
-          <w:tcPr>
-            <w:tcW w:w="8828" w:type="dxa"/>
-            <w:gridSpan w:val="2"/>
-          </w:tcPr>
-          <w:p>
-            <w:pPr>
-              <w:spacing w:line="276" w:lineRule="auto"/>
-              <w:rPr>
-                <w:rFonts w:ascii="Times New Roman" w:hAnsi="Times New Roman" w:cs="Times New Roman"/>
-                <w:bCs/>
-                <w:sz w:val="24"/>
-                <w:szCs w:val="24"/>
-              </w:rPr>
-            </w:pPr>
-            <w:r>
-              <w:rPr>
-                <w:rFonts w:ascii="Times New Roman" w:hAnsi="Times New Roman" w:cs="Times New Roman"/>
-                <w:bCs/>
-                <w:sz w:val="24"/>
-                <w:szCs w:val="24"/>
-              </w:rPr>
-              <w:t>Rango de horas [límite_bajo, límite_alto]</w:t>
-            </w:r>
-          </w:p>
-        </w:tc>
-      </w:tr>
-      <w:tr>
-        <w:tc>
-          <w:tcPr>
-            <w:tcW w:w="8828" w:type="dxa"/>
-            <w:gridSpan w:val="2"/>
-          </w:tcPr>
-          <w:p>
-            <w:pPr>
-              <w:spacing w:line="276" w:lineRule="auto"/>
-              <w:rPr>
-                <w:rFonts w:ascii="Times New Roman" w:hAnsi="Times New Roman" w:cs="Times New Roman"/>
-                <w:sz w:val="24"/>
-                <w:szCs w:val="24"/>
-              </w:rPr>
-            </w:pPr>
-            <w:r>
-              <w:rPr>
-                <w:rFonts w:ascii="Times New Roman" w:hAnsi="Times New Roman" w:cs="Times New Roman"/>
-                <w:b/>
-                <w:sz w:val="24"/>
-                <w:szCs w:val="24"/>
-              </w:rPr>
-              <w:t>Resultados</w:t>
-            </w:r>
-          </w:p>
-        </w:tc>
-      </w:tr>
-      <w:tr>
-        <w:tc>
-          <w:tcPr>
-            <w:tcW w:w="8828" w:type="dxa"/>
-            <w:gridSpan w:val="2"/>
-          </w:tcPr>
-          <w:p>
-            <w:pPr>
-              <w:spacing w:line="276" w:lineRule="auto"/>
-              <w:rPr>
-                <w:rFonts w:ascii="Times New Roman" w:hAnsi="Times New Roman" w:cs="Times New Roman"/>
-                <w:bCs/>
-                <w:sz w:val="24"/>
-                <w:szCs w:val="24"/>
-              </w:rPr>
-            </w:pPr>
-            <w:r>
-              <w:rPr>
-                <w:rFonts w:ascii="Times New Roman" w:hAnsi="Times New Roman" w:cs="Times New Roman"/>
-                <w:bCs/>
-                <w:sz w:val="24"/>
-                <w:szCs w:val="24"/>
-              </w:rPr>
-              <w:t>Se muestran los viajes que cumplen con esos criterios. De cada viaje se muestra la zona de origen, zona de destino, hora y tiempo promedio.</w:t>
-            </w:r>
-          </w:p>
-        </w:tc>
-      </w:tr>
-      <w:tr>
-        <w:tc>
-          <w:tcPr>
-            <w:tcW w:w="8828" w:type="dxa"/>
-            <w:gridSpan w:val="2"/>
-          </w:tcPr>
-          <w:p>
-            <w:pPr>
-              <w:spacing w:line="276" w:lineRule="auto"/>
-              <w:rPr>
-                <w:rFonts w:ascii="Times New Roman" w:hAnsi="Times New Roman" w:cs="Times New Roman"/>
-                <w:sz w:val="24"/>
-                <w:szCs w:val="24"/>
-              </w:rPr>
-            </w:pPr>
-            <w:r>
-              <w:rPr>
-                <w:rFonts w:ascii="Times New Roman" w:hAnsi="Times New Roman" w:cs="Times New Roman"/>
-                <w:b/>
-                <w:sz w:val="24"/>
-                <w:szCs w:val="24"/>
-              </w:rPr>
-              <w:t>Complejidad horaria</w:t>
-            </w:r>
-          </w:p>
-        </w:tc>
-      </w:tr>
-      <w:tr>
-        <w:tc>
-          <w:tcPr>
-            <w:tcW w:w="8828" w:type="dxa"/>
-            <w:gridSpan w:val="2"/>
-          </w:tcPr>
-          <w:p>
-            <w:pPr>
-              <w:spacing w:line="276" w:lineRule="auto"/>
-              <w:rPr>
-                <w:rFonts w:ascii="Times New Roman" w:hAnsi="Times New Roman" w:cs="Times New Roman"/>
-                <w:bCs/>
-                <w:sz w:val="24"/>
-                <w:szCs w:val="24"/>
-              </w:rPr>
-            </w:pPr>
-          </w:p>
-        </w:tc>
-      </w:tr>
-    </w:tbl>
-    <w:p>
-      <w:pPr>
-        <w:spacing w:line="276" w:lineRule="auto"/>
-        <w:rPr>
-          <w:rFonts w:ascii="Times New Roman" w:hAnsi="Times New Roman" w:cs="Times New Roman"/>
-          <w:sz w:val="24"/>
-          <w:szCs w:val="24"/>
-        </w:rPr>
-      </w:pPr>
-    </w:p>
-    <w:tbl>
-      <w:tblPr>
-        <w:tblStyle w:val="Tablaconcuadrcula"/>
-        <w:tblW w:w="0" w:type="auto"/>
-        <w:tblLook w:val="04A0" w:firstRow="1" w:lastRow="0" w:firstColumn="1" w:lastColumn="0" w:noHBand="0" w:noVBand="1"/>
-      </w:tblPr>
-      <w:tblGrid>
-        <w:gridCol w:w="4414"/>
-        <w:gridCol w:w="4414"/>
-      </w:tblGrid>
-      <w:tr>
-        <w:tc>
-          <w:tcPr>
-            <w:tcW w:w="4414" w:type="dxa"/>
-          </w:tcPr>
-          <w:p>
-            <w:pPr>
-              <w:spacing w:line="276" w:lineRule="auto"/>
-              <w:rPr>
-                <w:rFonts w:ascii="Times New Roman" w:hAnsi="Times New Roman" w:cs="Times New Roman"/>
-                <w:b/>
-                <w:sz w:val="24"/>
-                <w:szCs w:val="24"/>
-              </w:rPr>
-            </w:pPr>
-            <w:r>
-              <w:rPr>
-                <w:rFonts w:ascii="Times New Roman" w:hAnsi="Times New Roman" w:cs="Times New Roman"/>
-                <w:b/>
-                <w:sz w:val="24"/>
-                <w:szCs w:val="24"/>
-              </w:rPr>
-              <w:lastRenderedPageBreak/>
-              <w:t>Nombre</w:t>
-            </w:r>
-          </w:p>
-        </w:tc>
-        <w:tc>
-          <w:tcPr>
-            <w:tcW w:w="4414" w:type="dxa"/>
-          </w:tcPr>
-          <w:p>
-            <w:pPr>
-              <w:spacing w:line="276" w:lineRule="auto"/>
-              <w:rPr>
-                <w:rFonts w:ascii="Times New Roman" w:hAnsi="Times New Roman" w:cs="Times New Roman"/>
-                <w:sz w:val="24"/>
-                <w:szCs w:val="24"/>
-              </w:rPr>
-            </w:pPr>
-            <w:r>
-              <w:rPr>
-                <w:rFonts w:ascii="Times New Roman" w:hAnsi="Times New Roman" w:cs="Times New Roman"/>
-                <w:sz w:val="24"/>
-                <w:szCs w:val="24"/>
-              </w:rPr>
-              <w:t xml:space="preserve">R9 - </w:t>
-            </w:r>
-            <w:r>
-              <w:rPr>
-                <w:rFonts w:ascii="Times New Roman" w:hAnsi="Times New Roman" w:cs="Times New Roman"/>
-                <w:sz w:val="24"/>
-                <w:szCs w:val="24"/>
-              </w:rPr>
-              <w:t xml:space="preserve"> N zonas priorizadas por la mayor cantidad de nodos que definen su frontera</w:t>
-            </w:r>
-          </w:p>
-        </w:tc>
-      </w:tr>
-      <w:tr>
-        <w:tc>
-          <w:tcPr>
-            <w:tcW w:w="4414" w:type="dxa"/>
-          </w:tcPr>
-          <w:p>
-            <w:pPr>
-              <w:spacing w:line="276" w:lineRule="auto"/>
-              <w:rPr>
-                <w:rFonts w:ascii="Times New Roman" w:hAnsi="Times New Roman" w:cs="Times New Roman"/>
-                <w:b/>
-                <w:sz w:val="24"/>
-                <w:szCs w:val="24"/>
-              </w:rPr>
-            </w:pPr>
-            <w:r>
-              <w:rPr>
-                <w:rFonts w:ascii="Times New Roman" w:hAnsi="Times New Roman" w:cs="Times New Roman"/>
-                <w:b/>
-                <w:sz w:val="24"/>
-                <w:szCs w:val="24"/>
-              </w:rPr>
-              <w:t>Resumen</w:t>
-            </w:r>
-          </w:p>
-        </w:tc>
-        <w:tc>
-          <w:tcPr>
-            <w:tcW w:w="4414" w:type="dxa"/>
-          </w:tcPr>
-          <w:p>
-            <w:pPr>
-              <w:spacing w:line="276" w:lineRule="auto"/>
-              <w:rPr>
-                <w:rFonts w:ascii="Times New Roman" w:hAnsi="Times New Roman" w:cs="Times New Roman"/>
-                <w:sz w:val="24"/>
-                <w:szCs w:val="24"/>
-              </w:rPr>
-            </w:pPr>
-            <w:r>
-              <w:rPr>
-                <w:rFonts w:ascii="Times New Roman" w:hAnsi="Times New Roman" w:cs="Times New Roman"/>
-                <w:sz w:val="24"/>
-                <w:szCs w:val="24"/>
-              </w:rPr>
-              <w:t xml:space="preserve">Obtener las N zonas priorizadas por la mayor cantidad de nodos que definen su frontera. </w:t>
-            </w:r>
-          </w:p>
-        </w:tc>
-      </w:tr>
-      <w:tr>
-        <w:tc>
-          <w:tcPr>
-            <w:tcW w:w="8828" w:type="dxa"/>
-            <w:gridSpan w:val="2"/>
-          </w:tcPr>
-          <w:p>
-            <w:pPr>
-              <w:spacing w:line="276" w:lineRule="auto"/>
-              <w:rPr>
-                <w:rFonts w:ascii="Times New Roman" w:hAnsi="Times New Roman" w:cs="Times New Roman"/>
-                <w:sz w:val="24"/>
-                <w:szCs w:val="24"/>
-              </w:rPr>
-            </w:pPr>
-            <w:r>
-              <w:rPr>
-                <w:rFonts w:ascii="Times New Roman" w:hAnsi="Times New Roman" w:cs="Times New Roman"/>
-                <w:b/>
-                <w:sz w:val="24"/>
-                <w:szCs w:val="24"/>
-              </w:rPr>
-              <w:t>Entradas</w:t>
-            </w:r>
-          </w:p>
-        </w:tc>
-      </w:tr>
-      <w:tr>
-        <w:tc>
-          <w:tcPr>
-            <w:tcW w:w="8828" w:type="dxa"/>
-            <w:gridSpan w:val="2"/>
-          </w:tcPr>
-          <w:p>
-            <w:pPr>
-              <w:spacing w:line="276" w:lineRule="auto"/>
-              <w:rPr>
-                <w:rFonts w:ascii="Times New Roman" w:hAnsi="Times New Roman" w:cs="Times New Roman"/>
-                <w:bCs/>
-                <w:sz w:val="24"/>
-                <w:szCs w:val="24"/>
-              </w:rPr>
-            </w:pPr>
-            <w:r>
-              <w:rPr>
-                <w:rFonts w:ascii="Times New Roman" w:hAnsi="Times New Roman" w:cs="Times New Roman"/>
-                <w:bCs/>
-                <w:sz w:val="24"/>
-                <w:szCs w:val="24"/>
-              </w:rPr>
-              <w:t>N</w:t>
-            </w:r>
-          </w:p>
-        </w:tc>
-      </w:tr>
-      <w:tr>
-        <w:tc>
-          <w:tcPr>
-            <w:tcW w:w="8828" w:type="dxa"/>
-            <w:gridSpan w:val="2"/>
-          </w:tcPr>
-          <w:p>
-            <w:pPr>
-              <w:spacing w:line="276" w:lineRule="auto"/>
-              <w:rPr>
-                <w:rFonts w:ascii="Times New Roman" w:hAnsi="Times New Roman" w:cs="Times New Roman"/>
-                <w:sz w:val="24"/>
-                <w:szCs w:val="24"/>
-              </w:rPr>
-            </w:pPr>
-            <w:r>
-              <w:rPr>
-                <w:rFonts w:ascii="Times New Roman" w:hAnsi="Times New Roman" w:cs="Times New Roman"/>
-                <w:b/>
-                <w:sz w:val="24"/>
-                <w:szCs w:val="24"/>
-              </w:rPr>
-              <w:t>Resultados</w:t>
-            </w:r>
-          </w:p>
-        </w:tc>
-      </w:tr>
-      <w:tr>
-        <w:tc>
-          <w:tcPr>
-            <w:tcW w:w="8828" w:type="dxa"/>
-            <w:gridSpan w:val="2"/>
-          </w:tcPr>
-          <w:p>
-            <w:pPr>
-              <w:spacing w:line="276" w:lineRule="auto"/>
-              <w:rPr>
-                <w:rFonts w:ascii="Times New Roman" w:hAnsi="Times New Roman" w:cs="Times New Roman"/>
-                <w:bCs/>
-                <w:sz w:val="24"/>
-                <w:szCs w:val="24"/>
-              </w:rPr>
-            </w:pPr>
-            <w:r>
-              <w:rPr>
-                <w:rFonts w:ascii="Times New Roman" w:hAnsi="Times New Roman" w:cs="Times New Roman"/>
-                <w:bCs/>
-                <w:sz w:val="24"/>
-                <w:szCs w:val="24"/>
-              </w:rPr>
-              <w:t>Se muestran las zonas con su nombre y el número de nodos que definen su frontera.</w:t>
-            </w:r>
-          </w:p>
-        </w:tc>
-      </w:tr>
-      <w:tr>
-        <w:tc>
-          <w:tcPr>
-            <w:tcW w:w="8828" w:type="dxa"/>
-            <w:gridSpan w:val="2"/>
-          </w:tcPr>
-          <w:p>
-            <w:pPr>
-              <w:spacing w:line="276" w:lineRule="auto"/>
-              <w:rPr>
-                <w:rFonts w:ascii="Times New Roman" w:hAnsi="Times New Roman" w:cs="Times New Roman"/>
-                <w:sz w:val="24"/>
-                <w:szCs w:val="24"/>
-              </w:rPr>
-            </w:pPr>
-            <w:r>
-              <w:rPr>
-                <w:rFonts w:ascii="Times New Roman" w:hAnsi="Times New Roman" w:cs="Times New Roman"/>
-                <w:b/>
-                <w:sz w:val="24"/>
-                <w:szCs w:val="24"/>
-              </w:rPr>
-              <w:t>Complejidad horaria</w:t>
-            </w:r>
-          </w:p>
-        </w:tc>
-      </w:tr>
-      <w:tr>
-        <w:tc>
-          <w:tcPr>
-            <w:tcW w:w="8828" w:type="dxa"/>
-            <w:gridSpan w:val="2"/>
-          </w:tcPr>
-          <w:p>
-            <w:pPr>
-              <w:spacing w:line="276" w:lineRule="auto"/>
-              <w:rPr>
-                <w:rFonts w:ascii="Times New Roman" w:hAnsi="Times New Roman" w:cs="Times New Roman"/>
-                <w:bCs/>
-                <w:sz w:val="24"/>
-                <w:szCs w:val="24"/>
-              </w:rPr>
-            </w:pPr>
-          </w:p>
-        </w:tc>
-      </w:tr>
-    </w:tbl>
-    <w:p>
-      <w:pPr>
-        <w:spacing w:line="276" w:lineRule="auto"/>
-        <w:rPr>
-          <w:rFonts w:ascii="Times New Roman" w:hAnsi="Times New Roman" w:cs="Times New Roman"/>
-          <w:sz w:val="24"/>
-          <w:szCs w:val="24"/>
-        </w:rPr>
-      </w:pPr>
-    </w:p>
-    <w:tbl>
-      <w:tblPr>
-        <w:tblStyle w:val="Tablaconcuadrcula"/>
-        <w:tblW w:w="0" w:type="auto"/>
-        <w:tblLook w:val="04A0" w:firstRow="1" w:lastRow="0" w:firstColumn="1" w:lastColumn="0" w:noHBand="0" w:noVBand="1"/>
-      </w:tblPr>
-      <w:tblGrid>
-        <w:gridCol w:w="4414"/>
-        <w:gridCol w:w="4414"/>
-      </w:tblGrid>
-      <w:tr>
-        <w:tc>
-          <w:tcPr>
-            <w:tcW w:w="4414" w:type="dxa"/>
-          </w:tcPr>
-          <w:p>
-            <w:pPr>
-              <w:spacing w:line="276" w:lineRule="auto"/>
-              <w:rPr>
-                <w:rFonts w:ascii="Times New Roman" w:hAnsi="Times New Roman" w:cs="Times New Roman"/>
-                <w:b/>
-                <w:sz w:val="24"/>
-                <w:szCs w:val="24"/>
-              </w:rPr>
-            </w:pPr>
-            <w:r>
-              <w:rPr>
-                <w:rFonts w:ascii="Times New Roman" w:hAnsi="Times New Roman" w:cs="Times New Roman"/>
-                <w:b/>
-                <w:sz w:val="24"/>
-                <w:szCs w:val="24"/>
-              </w:rPr>
-              <w:t>Nombre</w:t>
-            </w:r>
-          </w:p>
-        </w:tc>
-        <w:tc>
-          <w:tcPr>
-            <w:tcW w:w="4414" w:type="dxa"/>
-          </w:tcPr>
-          <w:p>
-            <w:pPr>
-              <w:spacing w:line="276" w:lineRule="auto"/>
-              <w:rPr>
-                <w:rFonts w:ascii="Times New Roman" w:hAnsi="Times New Roman" w:cs="Times New Roman"/>
-                <w:sz w:val="24"/>
-                <w:szCs w:val="24"/>
-              </w:rPr>
-            </w:pPr>
-            <w:r>
-              <w:rPr>
-                <w:rFonts w:ascii="Times New Roman" w:hAnsi="Times New Roman" w:cs="Times New Roman"/>
-                <w:sz w:val="24"/>
-                <w:szCs w:val="24"/>
-              </w:rPr>
               <w:t xml:space="preserve">R10 - </w:t>
             </w:r>
-            <w:bookmarkStart w:id="0" w:name="_GoBack"/>
-            <w:bookmarkEnd w:id="0"/>
             <w:r>
               <w:rPr>
                 <w:rFonts w:ascii="Times New Roman" w:hAnsi="Times New Roman" w:cs="Times New Roman"/>

</xml_diff>